<commit_message>
adds new literature work.
</commit_message>
<xml_diff>
--- a/Task/Insurance Fraud Detection using Machine Learning.docx
+++ b/Task/Insurance Fraud Detection using Machine Learning.docx
@@ -721,6 +721,18 @@
     <w:p>
       <w:pPr>
         <w:spacing w:line="360" w:lineRule="auto"/>
+        <w:jc w:val="center"/>
+        <w:rPr>
+          <w:rFonts w:ascii="Times New Roman" w:hAnsi="Times New Roman" w:cs="Times New Roman"/>
+          <w:b/>
+          <w:sz w:val="24"/>
+          <w:szCs w:val="24"/>
+        </w:rPr>
+      </w:pPr>
+    </w:p>
+    <w:p>
+      <w:pPr>
+        <w:spacing w:line="360" w:lineRule="auto"/>
         <w:rPr>
           <w:rFonts w:ascii="Times New Roman" w:hAnsi="Times New Roman" w:cs="Times New Roman"/>
           <w:b/>
@@ -902,6 +914,18 @@
     <w:p>
       <w:pPr>
         <w:spacing w:line="360" w:lineRule="auto"/>
+        <w:ind w:firstLine="720"/>
+        <w:jc w:val="both"/>
+        <w:rPr>
+          <w:rFonts w:ascii="Times New Roman" w:hAnsi="Times New Roman" w:cs="Times New Roman"/>
+          <w:sz w:val="24"/>
+          <w:szCs w:val="24"/>
+        </w:rPr>
+      </w:pPr>
+    </w:p>
+    <w:p>
+      <w:pPr>
+        <w:spacing w:line="360" w:lineRule="auto"/>
         <w:rPr>
           <w:rFonts w:ascii="Times New Roman" w:hAnsi="Times New Roman" w:cs="Times New Roman"/>
           <w:b/>
@@ -931,6 +955,7 @@
     <w:p>
       <w:pPr>
         <w:spacing w:line="360" w:lineRule="auto"/>
+        <w:jc w:val="both"/>
         <w:rPr>
           <w:rFonts w:ascii="Times New Roman" w:hAnsi="Times New Roman" w:cs="Times New Roman"/>
           <w:sz w:val="24"/>
@@ -977,7 +1002,16 @@
           <w:sz w:val="24"/>
           <w:szCs w:val="24"/>
         </w:rPr>
-        <w:t>aims to enhance the detection process by utilizing machine learning techniques. Machine learning allows computers to learn from data and make predictions or decisions without being explicitly programmed to do so. This approach can potentially improve the accuracy and efficiency of detecting fraudulent claims</w:t>
+        <w:t xml:space="preserve">aims to enhance the detection process by utilizing machine learning techniques. Machine learning allows computers to learn from data and make predictions or </w:t>
+      </w:r>
+      <w:r>
+        <w:rPr>
+          <w:rFonts w:ascii="Times New Roman" w:hAnsi="Times New Roman" w:cs="Times New Roman"/>
+          <w:sz w:val="24"/>
+          <w:szCs w:val="24"/>
+        </w:rPr>
+        <w:lastRenderedPageBreak/>
+        <w:t>decisions without being explicitly programmed to do so. This approach can potentially improve the accuracy and efficiency of detecting fraudulent claims</w:t>
       </w:r>
       <w:r>
         <w:rPr>
@@ -992,12 +1026,340 @@
     <w:p>
       <w:pPr>
         <w:spacing w:line="360" w:lineRule="auto"/>
-        <w:rPr>
-          <w:rFonts w:ascii="Times New Roman" w:hAnsi="Times New Roman" w:cs="Times New Roman"/>
-          <w:sz w:val="24"/>
-          <w:szCs w:val="24"/>
-        </w:rPr>
-      </w:pPr>
+        <w:jc w:val="both"/>
+        <w:rPr>
+          <w:rFonts w:ascii="Times New Roman" w:hAnsi="Times New Roman" w:cs="Times New Roman"/>
+          <w:sz w:val="24"/>
+          <w:szCs w:val="24"/>
+        </w:rPr>
+      </w:pPr>
+      <w:r>
+        <w:rPr>
+          <w:rFonts w:ascii="Times New Roman" w:hAnsi="Times New Roman" w:cs="Times New Roman"/>
+          <w:sz w:val="24"/>
+          <w:szCs w:val="24"/>
+        </w:rPr>
+        <w:tab/>
+      </w:r>
+      <w:r>
+        <w:rPr>
+          <w:rFonts w:ascii="Times New Roman" w:hAnsi="Times New Roman" w:cs="Times New Roman"/>
+          <w:sz w:val="24"/>
+          <w:szCs w:val="24"/>
+        </w:rPr>
+        <w:t xml:space="preserve">The </w:t>
+      </w:r>
+      <w:r>
+        <w:rPr>
+          <w:rFonts w:ascii="Times New Roman" w:hAnsi="Times New Roman" w:cs="Times New Roman"/>
+          <w:sz w:val="24"/>
+          <w:szCs w:val="24"/>
+        </w:rPr>
+        <w:t>authors compare</w:t>
+      </w:r>
+      <w:r>
+        <w:rPr>
+          <w:rFonts w:ascii="Times New Roman" w:hAnsi="Times New Roman" w:cs="Times New Roman"/>
+          <w:sz w:val="24"/>
+          <w:szCs w:val="24"/>
+        </w:rPr>
+        <w:t xml:space="preserve"> the performance of various machine learning techniques</w:t>
+      </w:r>
+      <w:r>
+        <w:rPr>
+          <w:rFonts w:ascii="Times New Roman" w:hAnsi="Times New Roman" w:cs="Times New Roman"/>
+          <w:sz w:val="24"/>
+          <w:szCs w:val="24"/>
+        </w:rPr>
+        <w:t xml:space="preserve"> such as Decision Tree and Random Forest</w:t>
+      </w:r>
+      <w:r>
+        <w:rPr>
+          <w:rFonts w:ascii="Times New Roman" w:hAnsi="Times New Roman" w:cs="Times New Roman"/>
+          <w:sz w:val="24"/>
+          <w:szCs w:val="24"/>
+        </w:rPr>
+        <w:t xml:space="preserve"> by calculating a confusion matrix, which is a table used to describe the performance of a classification model on a dataset for which the true values are known. The confusion matrix helps determine important evaluation metrics such as accuracy, precision, and recall.</w:t>
+      </w:r>
+      <w:r>
+        <w:rPr>
+          <w:rFonts w:ascii="Times New Roman" w:hAnsi="Times New Roman" w:cs="Times New Roman"/>
+          <w:sz w:val="24"/>
+          <w:szCs w:val="24"/>
+        </w:rPr>
+        <w:t xml:space="preserve"> </w:t>
+      </w:r>
+      <w:r>
+        <w:rPr>
+          <w:rFonts w:ascii="Times New Roman" w:hAnsi="Times New Roman" w:cs="Times New Roman"/>
+          <w:sz w:val="24"/>
+          <w:szCs w:val="24"/>
+        </w:rPr>
+        <w:t>The findings may contribute to improving the detection process and reducing the financial impact of fraudulent claims on the insurance industry.</w:t>
+      </w:r>
+    </w:p>
+    <w:p>
+      <w:pPr>
+        <w:spacing w:line="360" w:lineRule="auto"/>
+        <w:jc w:val="both"/>
+        <w:rPr>
+          <w:rFonts w:ascii="Times New Roman" w:hAnsi="Times New Roman" w:cs="Times New Roman"/>
+          <w:sz w:val="24"/>
+          <w:szCs w:val="24"/>
+        </w:rPr>
+      </w:pPr>
+      <w:r>
+        <w:rPr>
+          <w:rFonts w:ascii="Times New Roman" w:hAnsi="Times New Roman" w:cs="Times New Roman"/>
+          <w:sz w:val="24"/>
+          <w:szCs w:val="24"/>
+        </w:rPr>
+        <w:tab/>
+        <w:t>However, I intend to determine hypermeters that are best suited for Decision Tree</w:t>
+      </w:r>
+      <w:r>
+        <w:rPr>
+          <w:rFonts w:ascii="Times New Roman" w:hAnsi="Times New Roman" w:cs="Times New Roman"/>
+          <w:sz w:val="24"/>
+          <w:szCs w:val="24"/>
+        </w:rPr>
+        <w:t xml:space="preserve"> and other learning algorithms, also draw contrast among these to identify the best possible solution</w:t>
+      </w:r>
+      <w:r>
+        <w:rPr>
+          <w:rFonts w:ascii="Times New Roman" w:hAnsi="Times New Roman" w:cs="Times New Roman"/>
+          <w:sz w:val="24"/>
+          <w:szCs w:val="24"/>
+        </w:rPr>
+        <w:t xml:space="preserve"> in order to classify the label “fraud”.</w:t>
+      </w:r>
+    </w:p>
+    <w:p>
+      <w:pPr>
+        <w:spacing w:line="360" w:lineRule="auto"/>
+        <w:rPr>
+          <w:rFonts w:ascii="Times New Roman" w:hAnsi="Times New Roman" w:cs="Times New Roman"/>
+          <w:sz w:val="24"/>
+          <w:szCs w:val="24"/>
+        </w:rPr>
+      </w:pPr>
+    </w:p>
+    <w:p>
+      <w:pPr>
+        <w:spacing w:line="360" w:lineRule="auto"/>
+        <w:rPr>
+          <w:rFonts w:ascii="Times New Roman" w:hAnsi="Times New Roman" w:cs="Times New Roman"/>
+          <w:b/>
+          <w:sz w:val="24"/>
+          <w:szCs w:val="24"/>
+        </w:rPr>
+      </w:pPr>
+      <w:r>
+        <w:rPr>
+          <w:rFonts w:ascii="Times New Roman" w:hAnsi="Times New Roman" w:cs="Times New Roman"/>
+          <w:b/>
+          <w:sz w:val="24"/>
+          <w:szCs w:val="24"/>
+        </w:rPr>
+        <w:t>2.3 A principle component analysis-based random forest with the potential nearest neighbor method for automobile insurance fraud identification</w:t>
+      </w:r>
+    </w:p>
+    <w:p>
+      <w:pPr>
+        <w:spacing w:line="360" w:lineRule="auto"/>
+        <w:rPr>
+          <w:rFonts w:ascii="Times New Roman" w:hAnsi="Times New Roman" w:cs="Times New Roman"/>
+          <w:sz w:val="24"/>
+          <w:szCs w:val="24"/>
+        </w:rPr>
+      </w:pPr>
+      <w:r>
+        <w:rPr>
+          <w:rFonts w:ascii="Times New Roman" w:hAnsi="Times New Roman" w:cs="Times New Roman"/>
+          <w:sz w:val="24"/>
+          <w:szCs w:val="24"/>
+        </w:rPr>
+        <w:t>This paper</w:t>
+      </w:r>
+      <w:r>
+        <w:rPr>
+          <w:rFonts w:ascii="Times New Roman" w:hAnsi="Times New Roman" w:cs="Times New Roman"/>
+          <w:sz w:val="24"/>
+          <w:szCs w:val="24"/>
+        </w:rPr>
+        <w:t xml:space="preserve"> authored by: </w:t>
+      </w:r>
+      <w:proofErr w:type="spellStart"/>
+      <w:r>
+        <w:rPr>
+          <w:rFonts w:ascii="Times New Roman" w:hAnsi="Times New Roman" w:cs="Times New Roman"/>
+          <w:i/>
+          <w:sz w:val="24"/>
+          <w:szCs w:val="24"/>
+        </w:rPr>
+        <w:t>Yaqi</w:t>
+      </w:r>
+      <w:proofErr w:type="spellEnd"/>
+      <w:r>
+        <w:rPr>
+          <w:rFonts w:ascii="Times New Roman" w:hAnsi="Times New Roman" w:cs="Times New Roman"/>
+          <w:i/>
+          <w:sz w:val="24"/>
+          <w:szCs w:val="24"/>
+        </w:rPr>
+        <w:t xml:space="preserve"> Li, Chun Yan, Wei Liu,</w:t>
+      </w:r>
+      <w:r>
+        <w:rPr>
+          <w:rFonts w:ascii="Times New Roman" w:hAnsi="Times New Roman" w:cs="Times New Roman"/>
+          <w:i/>
+          <w:sz w:val="24"/>
+          <w:szCs w:val="24"/>
+        </w:rPr>
+        <w:t xml:space="preserve"> </w:t>
+      </w:r>
+      <w:r>
+        <w:rPr>
+          <w:rFonts w:ascii="Times New Roman" w:hAnsi="Times New Roman" w:cs="Times New Roman"/>
+          <w:sz w:val="24"/>
+          <w:szCs w:val="24"/>
+        </w:rPr>
+        <w:t>and</w:t>
+      </w:r>
+      <w:r>
+        <w:rPr>
+          <w:rFonts w:ascii="Times New Roman" w:hAnsi="Times New Roman" w:cs="Times New Roman"/>
+          <w:i/>
+          <w:sz w:val="24"/>
+          <w:szCs w:val="24"/>
+        </w:rPr>
+        <w:t xml:space="preserve"> </w:t>
+      </w:r>
+      <w:proofErr w:type="spellStart"/>
+      <w:r>
+        <w:rPr>
+          <w:rFonts w:ascii="Times New Roman" w:hAnsi="Times New Roman" w:cs="Times New Roman"/>
+          <w:i/>
+          <w:sz w:val="24"/>
+          <w:szCs w:val="24"/>
+        </w:rPr>
+        <w:t>Maozhen</w:t>
+      </w:r>
+      <w:proofErr w:type="spellEnd"/>
+      <w:r>
+        <w:rPr>
+          <w:rFonts w:ascii="Times New Roman" w:hAnsi="Times New Roman" w:cs="Times New Roman"/>
+          <w:i/>
+          <w:sz w:val="24"/>
+          <w:szCs w:val="24"/>
+        </w:rPr>
+        <w:t xml:space="preserve"> </w:t>
+      </w:r>
+      <w:proofErr w:type="gramStart"/>
+      <w:r>
+        <w:rPr>
+          <w:rFonts w:ascii="Times New Roman" w:hAnsi="Times New Roman" w:cs="Times New Roman"/>
+          <w:i/>
+          <w:sz w:val="24"/>
+          <w:szCs w:val="24"/>
+        </w:rPr>
+        <w:t>Li</w:t>
+      </w:r>
+      <w:r>
+        <w:rPr>
+          <w:rFonts w:ascii="Times New Roman" w:hAnsi="Times New Roman" w:cs="Times New Roman"/>
+          <w:i/>
+          <w:sz w:val="24"/>
+          <w:szCs w:val="24"/>
+        </w:rPr>
+        <w:t xml:space="preserve"> </w:t>
+      </w:r>
+      <w:r>
+        <w:rPr>
+          <w:rFonts w:ascii="Times New Roman" w:hAnsi="Times New Roman" w:cs="Times New Roman"/>
+          <w:sz w:val="24"/>
+          <w:szCs w:val="24"/>
+        </w:rPr>
+        <w:t xml:space="preserve"> presents</w:t>
+      </w:r>
+      <w:proofErr w:type="gramEnd"/>
+      <w:r>
+        <w:rPr>
+          <w:rFonts w:ascii="Times New Roman" w:hAnsi="Times New Roman" w:cs="Times New Roman"/>
+          <w:sz w:val="24"/>
+          <w:szCs w:val="24"/>
+        </w:rPr>
+        <w:t xml:space="preserve"> a new and improved method for detecting car insurance fraud by combining three techniques: Random Forest, Principle Component Analysis (PCA), and Potential Nearest Neighbor. The goal is to make fraud detection more accurate and reduce errors. The method is tested against other similar techniques and shows better results. </w:t>
+      </w:r>
+      <w:r>
+        <w:rPr>
+          <w:rFonts w:ascii="Times New Roman" w:hAnsi="Times New Roman" w:cs="Times New Roman"/>
+          <w:sz w:val="24"/>
+          <w:szCs w:val="24"/>
+        </w:rPr>
+        <w:t>The authors also claim that i</w:t>
+      </w:r>
+      <w:r>
+        <w:rPr>
+          <w:rFonts w:ascii="Times New Roman" w:hAnsi="Times New Roman" w:cs="Times New Roman"/>
+          <w:sz w:val="24"/>
+          <w:szCs w:val="24"/>
+        </w:rPr>
+        <w:t>t is also applied to real car insurance fraud cases to find fraud patterns.</w:t>
+      </w:r>
+    </w:p>
+    <w:p>
+      <w:pPr>
+        <w:spacing w:line="360" w:lineRule="auto"/>
+        <w:rPr>
+          <w:rFonts w:ascii="Times New Roman" w:hAnsi="Times New Roman" w:cs="Times New Roman"/>
+          <w:sz w:val="24"/>
+          <w:szCs w:val="24"/>
+        </w:rPr>
+      </w:pPr>
+      <w:r>
+        <w:rPr>
+          <w:rFonts w:ascii="Times New Roman" w:hAnsi="Times New Roman" w:cs="Times New Roman"/>
+          <w:sz w:val="24"/>
+          <w:szCs w:val="24"/>
+        </w:rPr>
+        <w:tab/>
+      </w:r>
+      <w:r>
+        <w:rPr>
+          <w:rFonts w:ascii="Times New Roman" w:hAnsi="Times New Roman" w:cs="Times New Roman"/>
+          <w:sz w:val="24"/>
+          <w:szCs w:val="24"/>
+        </w:rPr>
+        <w:t xml:space="preserve">The authors use PCA </w:t>
+      </w:r>
+      <w:r>
+        <w:rPr>
+          <w:rFonts w:ascii="Times New Roman" w:hAnsi="Times New Roman" w:cs="Times New Roman"/>
+          <w:sz w:val="24"/>
+          <w:szCs w:val="24"/>
+        </w:rPr>
+        <w:t>to change the data at each step when deciding how to split it, which makes the trees in the Random Forest more diverse and improves accuracy. The relationship between Random Forest and Adaptive Nearest Neighbors is studied, and a new voting method based on Potential Nearest Neighbor is proposed to replace the traditional majority vote.</w:t>
+      </w:r>
+    </w:p>
+    <w:p>
+      <w:pPr>
+        <w:spacing w:line="360" w:lineRule="auto"/>
+        <w:rPr>
+          <w:rFonts w:ascii="Times New Roman" w:hAnsi="Times New Roman" w:cs="Times New Roman"/>
+          <w:sz w:val="24"/>
+          <w:szCs w:val="24"/>
+        </w:rPr>
+      </w:pPr>
+      <w:r>
+        <w:rPr>
+          <w:rFonts w:ascii="Times New Roman" w:hAnsi="Times New Roman" w:cs="Times New Roman"/>
+          <w:sz w:val="24"/>
+          <w:szCs w:val="24"/>
+        </w:rPr>
+        <w:tab/>
+        <w:t xml:space="preserve">They tried to test this new method by using 12 different data sets from various fields. And then compared these results to those generated by other methods like Oblique Decision Tree Ensemble, Rotation Forest, and basic Random Forest. The authors, conclude that the proposed </w:t>
+      </w:r>
       <w:r>
         <w:rPr>
           <w:rFonts w:ascii="Times New Roman" w:hAnsi="Times New Roman" w:cs="Times New Roman"/>
@@ -1005,74 +1367,32 @@
           <w:szCs w:val="24"/>
         </w:rPr>
         <w:lastRenderedPageBreak/>
-        <w:tab/>
-      </w:r>
-      <w:r>
-        <w:rPr>
-          <w:rFonts w:ascii="Times New Roman" w:hAnsi="Times New Roman" w:cs="Times New Roman"/>
-          <w:sz w:val="24"/>
-          <w:szCs w:val="24"/>
-        </w:rPr>
-        <w:t xml:space="preserve">The </w:t>
-      </w:r>
-      <w:r>
-        <w:rPr>
-          <w:rFonts w:ascii="Times New Roman" w:hAnsi="Times New Roman" w:cs="Times New Roman"/>
-          <w:sz w:val="24"/>
-          <w:szCs w:val="24"/>
-        </w:rPr>
-        <w:t>authors compare</w:t>
-      </w:r>
-      <w:r>
-        <w:rPr>
-          <w:rFonts w:ascii="Times New Roman" w:hAnsi="Times New Roman" w:cs="Times New Roman"/>
-          <w:sz w:val="24"/>
-          <w:szCs w:val="24"/>
-        </w:rPr>
-        <w:t xml:space="preserve"> the performance of various machine learning techniques</w:t>
-      </w:r>
-      <w:r>
-        <w:rPr>
-          <w:rFonts w:ascii="Times New Roman" w:hAnsi="Times New Roman" w:cs="Times New Roman"/>
-          <w:sz w:val="24"/>
-          <w:szCs w:val="24"/>
-        </w:rPr>
-        <w:t xml:space="preserve"> such as Decision Tree and Random Forest</w:t>
-      </w:r>
-      <w:r>
-        <w:rPr>
-          <w:rFonts w:ascii="Times New Roman" w:hAnsi="Times New Roman" w:cs="Times New Roman"/>
-          <w:sz w:val="24"/>
-          <w:szCs w:val="24"/>
-        </w:rPr>
-        <w:t xml:space="preserve"> by calculating a confusion matrix, which is a table used to describe the performance of a classification model on a dataset for which the true values are known. The confusion matrix helps determine important evaluation metrics such as accuracy, precision, and recall.</w:t>
-      </w:r>
-      <w:r>
-        <w:rPr>
-          <w:rFonts w:ascii="Times New Roman" w:hAnsi="Times New Roman" w:cs="Times New Roman"/>
-          <w:sz w:val="24"/>
-          <w:szCs w:val="24"/>
-        </w:rPr>
-        <w:t xml:space="preserve"> </w:t>
-      </w:r>
-      <w:r>
-        <w:rPr>
-          <w:rFonts w:ascii="Times New Roman" w:hAnsi="Times New Roman" w:cs="Times New Roman"/>
-          <w:sz w:val="24"/>
-          <w:szCs w:val="24"/>
-        </w:rPr>
-        <w:t>The findings may contribute to improving the detection process and reducing the financial impact of fraudulent claims on the insurance industry.</w:t>
-      </w:r>
-    </w:p>
-    <w:p>
-      <w:pPr>
-        <w:spacing w:line="360" w:lineRule="auto"/>
-        <w:rPr>
-          <w:rFonts w:ascii="Times New Roman" w:hAnsi="Times New Roman" w:cs="Times New Roman"/>
-          <w:sz w:val="24"/>
-          <w:szCs w:val="24"/>
-        </w:rPr>
-      </w:pPr>
+        <w:t xml:space="preserve">new method is less prone to errors, and that it is a newer approach for detecting automobile insurance fraud, without </w:t>
+      </w:r>
+      <w:r>
+        <w:rPr>
+          <w:rFonts w:ascii="Times New Roman" w:hAnsi="Times New Roman" w:cs="Times New Roman"/>
+          <w:sz w:val="24"/>
+          <w:szCs w:val="24"/>
+        </w:rPr>
+        <w:t>losing sight</w:t>
+      </w:r>
+      <w:r>
+        <w:rPr>
+          <w:rFonts w:ascii="Times New Roman" w:hAnsi="Times New Roman" w:cs="Times New Roman"/>
+          <w:sz w:val="24"/>
+          <w:szCs w:val="24"/>
+        </w:rPr>
+        <w:t xml:space="preserve"> of</w:t>
+      </w:r>
+      <w:r>
+        <w:rPr>
+          <w:rFonts w:ascii="Times New Roman" w:hAnsi="Times New Roman" w:cs="Times New Roman"/>
+          <w:sz w:val="24"/>
+          <w:szCs w:val="24"/>
+        </w:rPr>
+        <w:t xml:space="preserve"> important aspects of the case.</w:t>
+      </w:r>
     </w:p>
     <w:p>
       <w:pPr>
@@ -1372,8 +1692,6 @@
         </w:rPr>
         <w:t>chnologies (ICCPCT)</w:t>
       </w:r>
-      <w:bookmarkStart w:id="0" w:name="_GoBack"/>
-      <w:bookmarkEnd w:id="0"/>
       <w:r>
         <w:rPr>
           <w:rFonts w:ascii="Times New Roman" w:hAnsi="Times New Roman" w:cs="Times New Roman"/>
@@ -1391,6 +1709,62 @@
             <w:szCs w:val="24"/>
           </w:rPr>
           <w:t>https://doi.org/10.1109/ICCPCT.2017.8074258</w:t>
+        </w:r>
+      </w:hyperlink>
+    </w:p>
+    <w:p>
+      <w:pPr>
+        <w:spacing w:line="360" w:lineRule="auto"/>
+        <w:rPr>
+          <w:rFonts w:ascii="Times New Roman" w:hAnsi="Times New Roman" w:cs="Times New Roman"/>
+          <w:sz w:val="24"/>
+          <w:szCs w:val="24"/>
+        </w:rPr>
+      </w:pPr>
+      <w:r>
+        <w:rPr>
+          <w:rFonts w:ascii="Times New Roman" w:hAnsi="Times New Roman" w:cs="Times New Roman"/>
+          <w:sz w:val="24"/>
+          <w:szCs w:val="24"/>
+        </w:rPr>
+        <w:t>Li, Y., Yan, C., Liu, W., &amp; Li, M. (2018). A principle component analysis-based random forest with the potential nearest neighbor method for automobile insurance fraud identification</w:t>
+      </w:r>
+      <w:bookmarkStart w:id="0" w:name="_GoBack"/>
+      <w:bookmarkEnd w:id="0"/>
+      <w:r>
+        <w:rPr>
+          <w:rFonts w:ascii="Times New Roman" w:hAnsi="Times New Roman" w:cs="Times New Roman"/>
+          <w:sz w:val="24"/>
+          <w:szCs w:val="24"/>
+        </w:rPr>
+        <w:t xml:space="preserve">. </w:t>
+      </w:r>
+      <w:r>
+        <w:rPr>
+          <w:rFonts w:ascii="Times New Roman" w:hAnsi="Times New Roman" w:cs="Times New Roman"/>
+          <w:i/>
+          <w:sz w:val="24"/>
+          <w:szCs w:val="24"/>
+        </w:rPr>
+        <w:t>Applied Soft Computing</w:t>
+      </w:r>
+      <w:r>
+        <w:rPr>
+          <w:rFonts w:ascii="Times New Roman" w:hAnsi="Times New Roman" w:cs="Times New Roman"/>
+          <w:sz w:val="24"/>
+          <w:szCs w:val="24"/>
+        </w:rPr>
+        <w:t xml:space="preserve">, 70, 1000-1009. </w:t>
+      </w:r>
+      <w:hyperlink r:id="rId10" w:history="1">
+        <w:r>
+          <w:rPr>
+            <w:rStyle w:val="Hyperlink"/>
+            <w:rFonts w:ascii="Times New Roman" w:hAnsi="Times New Roman" w:cs="Times New Roman"/>
+            <w:sz w:val="24"/>
+            <w:szCs w:val="24"/>
+          </w:rPr>
+          <w:t>https://doi.org/10.1016/j.asoc.2017.07.027</w:t>
         </w:r>
       </w:hyperlink>
     </w:p>

</xml_diff>